<commit_message>
Overnight Execution of GenAlg
Created multiple instances of the same Genetic Algorithm for the RAVDESS dataset, that I need to test 6 times from different image datasets of it. The process will take long hours to finish, thus I have this to run during the night
</commit_message>
<xml_diff>
--- a/models/Pana/3CF Model/GenAlg_3CF_Image_Datasets_Performance_Logs.docx
+++ b/models/Pana/3CF Model/GenAlg_3CF_Image_Datasets_Performance_Logs.docx
@@ -4298,10 +4298,7 @@
           </w:tcPr>
           <w:p>
             <w:pPr>
-              <w:spacing w:after="0" w:line="240" w:lineRule="auto"/>
-              <w:jc w:val="right"/>
-              <w:rPr>
-                <w:rFonts w:asciiTheme="majorHAnsi" w:eastAsiaTheme="majorEastAsia" w:hAnsiTheme="majorHAnsi" w:cstheme="majorBidi"/>
+              <w:rPr>
                 <w:b/>
                 <w:bCs/>
                 <w:color w:val="000000" w:themeColor="text1"/>
@@ -4311,7 +4308,6 @@
             </w:pPr>
             <w:r>
               <w:rPr>
-                <w:rFonts w:asciiTheme="majorHAnsi" w:eastAsiaTheme="majorEastAsia" w:hAnsiTheme="majorHAnsi" w:cstheme="majorBidi"/>
                 <w:b/>
                 <w:bCs/>
                 <w:color w:val="000000" w:themeColor="text1"/>
@@ -4323,14 +4319,9 @@
           </w:p>
           <w:p>
             <w:pPr>
-              <w:spacing w:after="0" w:line="240" w:lineRule="auto"/>
-              <w:jc w:val="right"/>
-              <w:rPr>
-                <w:rFonts w:asciiTheme="majorHAnsi" w:eastAsiaTheme="majorEastAsia" w:hAnsiTheme="majorHAnsi" w:cstheme="majorBidi"/>
-                <w:b/>
-                <w:bCs/>
-                <w:i/>
-                <w:iCs/>
+              <w:rPr>
+                <w:b/>
+                <w:bCs/>
                 <w:color w:val="000000" w:themeColor="text1"/>
                 <w:sz w:val="24"/>
                 <w:szCs w:val="24"/>
@@ -4338,11 +4329,8 @@
             </w:pPr>
             <w:r>
               <w:rPr>
-                <w:rFonts w:asciiTheme="majorHAnsi" w:eastAsiaTheme="majorEastAsia" w:hAnsiTheme="majorHAnsi" w:cstheme="majorBidi"/>
-                <w:b/>
-                <w:bCs/>
-                <w:i/>
-                <w:iCs/>
+                <w:b/>
+                <w:bCs/>
                 <w:color w:val="000000" w:themeColor="text1"/>
                 <w:sz w:val="24"/>
                 <w:szCs w:val="24"/>
@@ -4352,14 +4340,9 @@
           </w:p>
           <w:p>
             <w:pPr>
-              <w:spacing w:after="0" w:line="240" w:lineRule="auto"/>
-              <w:jc w:val="right"/>
-              <w:rPr>
-                <w:rFonts w:asciiTheme="majorHAnsi" w:eastAsiaTheme="majorEastAsia" w:hAnsiTheme="majorHAnsi" w:cstheme="majorBidi"/>
-                <w:b/>
-                <w:bCs/>
-                <w:i/>
-                <w:iCs/>
+              <w:rPr>
+                <w:b/>
+                <w:bCs/>
                 <w:color w:val="000000" w:themeColor="text1"/>
                 <w:sz w:val="24"/>
                 <w:szCs w:val="24"/>
@@ -4367,11 +4350,8 @@
             </w:pPr>
             <w:r>
               <w:rPr>
-                <w:rFonts w:asciiTheme="majorHAnsi" w:eastAsiaTheme="majorEastAsia" w:hAnsiTheme="majorHAnsi" w:cstheme="majorBidi"/>
-                <w:b/>
-                <w:bCs/>
-                <w:i/>
-                <w:iCs/>
+                <w:b/>
+                <w:bCs/>
                 <w:color w:val="000000" w:themeColor="text1"/>
                 <w:sz w:val="24"/>
                 <w:szCs w:val="24"/>
@@ -4381,14 +4361,9 @@
           </w:p>
           <w:p>
             <w:pPr>
-              <w:spacing w:after="0" w:line="240" w:lineRule="auto"/>
-              <w:jc w:val="right"/>
-              <w:rPr>
-                <w:rFonts w:asciiTheme="majorHAnsi" w:eastAsiaTheme="majorEastAsia" w:hAnsiTheme="majorHAnsi" w:cstheme="majorBidi"/>
-                <w:b/>
-                <w:bCs/>
-                <w:i/>
-                <w:iCs/>
+              <w:rPr>
+                <w:b/>
+                <w:bCs/>
                 <w:color w:val="000000" w:themeColor="text1"/>
                 <w:sz w:val="24"/>
                 <w:szCs w:val="24"/>
@@ -4396,11 +4371,8 @@
             </w:pPr>
             <w:r>
               <w:rPr>
-                <w:rFonts w:asciiTheme="majorHAnsi" w:eastAsiaTheme="majorEastAsia" w:hAnsiTheme="majorHAnsi" w:cstheme="majorBidi"/>
-                <w:b/>
-                <w:bCs/>
-                <w:i/>
-                <w:iCs/>
+                <w:b/>
+                <w:bCs/>
                 <w:color w:val="000000" w:themeColor="text1"/>
                 <w:sz w:val="24"/>
                 <w:szCs w:val="24"/>
@@ -4410,14 +4382,9 @@
           </w:p>
           <w:p>
             <w:pPr>
-              <w:spacing w:after="0" w:line="240" w:lineRule="auto"/>
-              <w:jc w:val="right"/>
-              <w:rPr>
-                <w:rFonts w:asciiTheme="majorHAnsi" w:eastAsiaTheme="majorEastAsia" w:hAnsiTheme="majorHAnsi" w:cstheme="majorBidi"/>
-                <w:b/>
-                <w:bCs/>
-                <w:i/>
-                <w:iCs/>
+              <w:rPr>
+                <w:b/>
+                <w:bCs/>
                 <w:color w:val="000000" w:themeColor="text1"/>
                 <w:sz w:val="24"/>
                 <w:szCs w:val="24"/>
@@ -4426,14 +4393,9 @@
           </w:p>
           <w:p>
             <w:pPr>
-              <w:spacing w:after="0" w:line="240" w:lineRule="auto"/>
-              <w:jc w:val="right"/>
-              <w:rPr>
-                <w:rFonts w:asciiTheme="majorHAnsi" w:eastAsiaTheme="majorEastAsia" w:hAnsiTheme="majorHAnsi" w:cstheme="majorBidi"/>
-                <w:b/>
-                <w:bCs/>
-                <w:i/>
-                <w:iCs/>
+              <w:rPr>
+                <w:b/>
+                <w:bCs/>
                 <w:color w:val="000000" w:themeColor="text1"/>
                 <w:sz w:val="24"/>
                 <w:szCs w:val="24"/>
@@ -4441,11 +4403,8 @@
             </w:pPr>
             <w:r>
               <w:rPr>
-                <w:rFonts w:asciiTheme="majorHAnsi" w:eastAsiaTheme="majorEastAsia" w:hAnsiTheme="majorHAnsi" w:cstheme="majorBidi"/>
-                <w:b/>
-                <w:bCs/>
-                <w:i/>
-                <w:iCs/>
+                <w:b/>
+                <w:bCs/>
                 <w:color w:val="000000" w:themeColor="text1"/>
                 <w:sz w:val="24"/>
                 <w:szCs w:val="24"/>
@@ -4455,14 +4414,9 @@
           </w:p>
           <w:p>
             <w:pPr>
-              <w:spacing w:after="0" w:line="240" w:lineRule="auto"/>
-              <w:jc w:val="right"/>
-              <w:rPr>
-                <w:rFonts w:asciiTheme="majorHAnsi" w:eastAsiaTheme="majorEastAsia" w:hAnsiTheme="majorHAnsi" w:cstheme="majorBidi"/>
-                <w:b/>
-                <w:bCs/>
-                <w:i/>
-                <w:iCs/>
+              <w:rPr>
+                <w:b/>
+                <w:bCs/>
                 <w:color w:val="000000" w:themeColor="text1"/>
                 <w:sz w:val="24"/>
                 <w:szCs w:val="24"/>
@@ -4470,11 +4424,8 @@
             </w:pPr>
             <w:r>
               <w:rPr>
-                <w:rFonts w:asciiTheme="majorHAnsi" w:eastAsiaTheme="majorEastAsia" w:hAnsiTheme="majorHAnsi" w:cstheme="majorBidi"/>
-                <w:b/>
-                <w:bCs/>
-                <w:i/>
-                <w:iCs/>
+                <w:b/>
+                <w:bCs/>
                 <w:color w:val="000000" w:themeColor="text1"/>
                 <w:sz w:val="24"/>
                 <w:szCs w:val="24"/>
@@ -4484,14 +4435,9 @@
           </w:p>
           <w:p>
             <w:pPr>
-              <w:spacing w:after="0" w:line="240" w:lineRule="auto"/>
-              <w:jc w:val="right"/>
-              <w:rPr>
-                <w:rFonts w:asciiTheme="majorHAnsi" w:eastAsiaTheme="majorEastAsia" w:hAnsiTheme="majorHAnsi" w:cstheme="majorBidi"/>
-                <w:b/>
-                <w:bCs/>
-                <w:i/>
-                <w:iCs/>
+              <w:rPr>
+                <w:b/>
+                <w:bCs/>
                 <w:color w:val="000000" w:themeColor="text1"/>
                 <w:sz w:val="24"/>
                 <w:szCs w:val="24"/>
@@ -4499,11 +4445,8 @@
             </w:pPr>
             <w:r>
               <w:rPr>
-                <w:rFonts w:asciiTheme="majorHAnsi" w:eastAsiaTheme="majorEastAsia" w:hAnsiTheme="majorHAnsi" w:cstheme="majorBidi"/>
-                <w:b/>
-                <w:bCs/>
-                <w:i/>
-                <w:iCs/>
+                <w:b/>
+                <w:bCs/>
                 <w:color w:val="000000" w:themeColor="text1"/>
                 <w:sz w:val="24"/>
                 <w:szCs w:val="24"/>
@@ -4514,14 +4457,9 @@
           </w:p>
           <w:p>
             <w:pPr>
-              <w:spacing w:after="0" w:line="240" w:lineRule="auto"/>
-              <w:jc w:val="right"/>
-              <w:rPr>
-                <w:rFonts w:asciiTheme="majorHAnsi" w:eastAsiaTheme="majorEastAsia" w:hAnsiTheme="majorHAnsi" w:cstheme="majorBidi"/>
-                <w:b/>
-                <w:bCs/>
-                <w:i/>
-                <w:iCs/>
+              <w:rPr>
+                <w:b/>
+                <w:bCs/>
                 <w:color w:val="000000" w:themeColor="text1"/>
                 <w:sz w:val="24"/>
                 <w:szCs w:val="24"/>
@@ -4529,11 +4467,8 @@
             </w:pPr>
             <w:r>
               <w:rPr>
-                <w:rFonts w:asciiTheme="majorHAnsi" w:eastAsiaTheme="majorEastAsia" w:hAnsiTheme="majorHAnsi" w:cstheme="majorBidi"/>
-                <w:b/>
-                <w:bCs/>
-                <w:i/>
-                <w:iCs/>
+                <w:b/>
+                <w:bCs/>
                 <w:color w:val="000000" w:themeColor="text1"/>
                 <w:sz w:val="24"/>
                 <w:szCs w:val="24"/>
@@ -4543,14 +4478,9 @@
           </w:p>
           <w:p>
             <w:pPr>
-              <w:spacing w:after="0" w:line="240" w:lineRule="auto"/>
-              <w:jc w:val="right"/>
-              <w:rPr>
-                <w:rFonts w:asciiTheme="majorHAnsi" w:eastAsiaTheme="majorEastAsia" w:hAnsiTheme="majorHAnsi" w:cstheme="majorBidi"/>
-                <w:b/>
-                <w:bCs/>
-                <w:i/>
-                <w:iCs/>
+              <w:rPr>
+                <w:b/>
+                <w:bCs/>
                 <w:color w:val="000000" w:themeColor="text1"/>
                 <w:sz w:val="24"/>
                 <w:szCs w:val="24"/>
@@ -4558,11 +4488,8 @@
             </w:pPr>
             <w:r>
               <w:rPr>
-                <w:rFonts w:asciiTheme="majorHAnsi" w:eastAsiaTheme="majorEastAsia" w:hAnsiTheme="majorHAnsi" w:cstheme="majorBidi"/>
-                <w:b/>
-                <w:bCs/>
-                <w:i/>
-                <w:iCs/>
+                <w:b/>
+                <w:bCs/>
                 <w:color w:val="000000" w:themeColor="text1"/>
                 <w:sz w:val="24"/>
                 <w:szCs w:val="24"/>
@@ -4572,14 +4499,9 @@
           </w:p>
           <w:p>
             <w:pPr>
-              <w:spacing w:after="0" w:line="240" w:lineRule="auto"/>
-              <w:jc w:val="right"/>
-              <w:rPr>
-                <w:rFonts w:asciiTheme="majorHAnsi" w:eastAsiaTheme="majorEastAsia" w:hAnsiTheme="majorHAnsi" w:cstheme="majorBidi"/>
-                <w:b/>
-                <w:bCs/>
-                <w:i/>
-                <w:iCs/>
+              <w:rPr>
+                <w:b/>
+                <w:bCs/>
                 <w:color w:val="000000" w:themeColor="text1"/>
                 <w:sz w:val="24"/>
                 <w:szCs w:val="24"/>
@@ -4587,11 +4509,8 @@
             </w:pPr>
             <w:r>
               <w:rPr>
-                <w:rFonts w:asciiTheme="majorHAnsi" w:eastAsiaTheme="majorEastAsia" w:hAnsiTheme="majorHAnsi" w:cstheme="majorBidi"/>
-                <w:b/>
-                <w:bCs/>
-                <w:i/>
-                <w:iCs/>
+                <w:b/>
+                <w:bCs/>
                 <w:color w:val="000000" w:themeColor="text1"/>
                 <w:sz w:val="24"/>
                 <w:szCs w:val="24"/>
@@ -4601,14 +4520,9 @@
           </w:p>
           <w:p>
             <w:pPr>
-              <w:spacing w:after="0" w:line="240" w:lineRule="auto"/>
-              <w:jc w:val="right"/>
-              <w:rPr>
-                <w:rFonts w:asciiTheme="majorHAnsi" w:eastAsiaTheme="majorEastAsia" w:hAnsiTheme="majorHAnsi" w:cstheme="majorBidi"/>
-                <w:b/>
-                <w:bCs/>
-                <w:i/>
-                <w:iCs/>
+              <w:rPr>
+                <w:b/>
+                <w:bCs/>
                 <w:color w:val="000000" w:themeColor="text1"/>
                 <w:sz w:val="24"/>
                 <w:szCs w:val="24"/>
@@ -4616,11 +4530,8 @@
             </w:pPr>
             <w:r>
               <w:rPr>
-                <w:rFonts w:asciiTheme="majorHAnsi" w:eastAsiaTheme="majorEastAsia" w:hAnsiTheme="majorHAnsi" w:cstheme="majorBidi"/>
-                <w:b/>
-                <w:bCs/>
-                <w:i/>
-                <w:iCs/>
+                <w:b/>
+                <w:bCs/>
                 <w:color w:val="000000" w:themeColor="text1"/>
                 <w:sz w:val="24"/>
                 <w:szCs w:val="24"/>
@@ -4630,14 +4541,9 @@
           </w:p>
           <w:p>
             <w:pPr>
-              <w:spacing w:after="0" w:line="240" w:lineRule="auto"/>
-              <w:jc w:val="right"/>
-              <w:rPr>
-                <w:rFonts w:asciiTheme="majorHAnsi" w:eastAsiaTheme="majorEastAsia" w:hAnsiTheme="majorHAnsi" w:cstheme="majorBidi"/>
-                <w:b/>
-                <w:bCs/>
-                <w:i/>
-                <w:iCs/>
+              <w:rPr>
+                <w:b/>
+                <w:bCs/>
                 <w:color w:val="000000" w:themeColor="text1"/>
                 <w:sz w:val="24"/>
                 <w:szCs w:val="24"/>
@@ -4646,14 +4552,9 @@
           </w:p>
           <w:p>
             <w:pPr>
-              <w:spacing w:after="0" w:line="240" w:lineRule="auto"/>
-              <w:jc w:val="right"/>
-              <w:rPr>
-                <w:rFonts w:asciiTheme="majorHAnsi" w:eastAsiaTheme="majorEastAsia" w:hAnsiTheme="majorHAnsi" w:cstheme="majorBidi"/>
-                <w:b/>
-                <w:bCs/>
-                <w:i/>
-                <w:iCs/>
+              <w:rPr>
+                <w:b/>
+                <w:bCs/>
                 <w:color w:val="000000" w:themeColor="text1"/>
                 <w:sz w:val="24"/>
                 <w:szCs w:val="24"/>
@@ -4661,11 +4562,8 @@
             </w:pPr>
             <w:r>
               <w:rPr>
-                <w:rFonts w:asciiTheme="majorHAnsi" w:eastAsiaTheme="majorEastAsia" w:hAnsiTheme="majorHAnsi" w:cstheme="majorBidi"/>
-                <w:b/>
-                <w:bCs/>
-                <w:i/>
-                <w:iCs/>
+                <w:b/>
+                <w:bCs/>
                 <w:color w:val="000000" w:themeColor="text1"/>
                 <w:sz w:val="24"/>
                 <w:szCs w:val="24"/>
@@ -4675,14 +4573,9 @@
           </w:p>
           <w:p>
             <w:pPr>
-              <w:spacing w:after="0" w:line="240" w:lineRule="auto"/>
-              <w:jc w:val="right"/>
-              <w:rPr>
-                <w:rFonts w:asciiTheme="majorHAnsi" w:eastAsiaTheme="majorEastAsia" w:hAnsiTheme="majorHAnsi" w:cstheme="majorBidi"/>
-                <w:b/>
-                <w:bCs/>
-                <w:i/>
-                <w:iCs/>
+              <w:rPr>
+                <w:b/>
+                <w:bCs/>
                 <w:color w:val="000000" w:themeColor="text1"/>
                 <w:sz w:val="24"/>
                 <w:szCs w:val="24"/>
@@ -4690,11 +4583,8 @@
             </w:pPr>
             <w:r>
               <w:rPr>
-                <w:rFonts w:asciiTheme="majorHAnsi" w:eastAsiaTheme="majorEastAsia" w:hAnsiTheme="majorHAnsi" w:cstheme="majorBidi"/>
-                <w:b/>
-                <w:bCs/>
-                <w:i/>
-                <w:iCs/>
+                <w:b/>
+                <w:bCs/>
                 <w:color w:val="000000" w:themeColor="text1"/>
                 <w:sz w:val="24"/>
                 <w:szCs w:val="24"/>
@@ -5178,14 +5068,429 @@
           </w:tcPr>
           <w:p>
             <w:pPr>
-              <w:rPr>
-                <w:b/>
-                <w:bCs/>
-                <w:color w:val="auto"/>
-                <w:sz w:val="24"/>
-                <w:szCs w:val="24"/>
-              </w:rPr>
-            </w:pPr>
+              <w:spacing w:after="0" w:line="240" w:lineRule="auto"/>
+              <w:jc w:val="right"/>
+              <w:rPr>
+                <w:rFonts w:asciiTheme="majorHAnsi" w:eastAsiaTheme="majorEastAsia" w:hAnsiTheme="majorHAnsi" w:cstheme="majorBidi"/>
+                <w:b/>
+                <w:bCs/>
+                <w:color w:val="000000" w:themeColor="text1"/>
+                <w:sz w:val="28"/>
+                <w:szCs w:val="28"/>
+              </w:rPr>
+            </w:pPr>
+            <w:r>
+              <w:rPr>
+                <w:rFonts w:asciiTheme="majorHAnsi" w:eastAsiaTheme="majorEastAsia" w:hAnsiTheme="majorHAnsi" w:cstheme="majorBidi"/>
+                <w:b/>
+                <w:bCs/>
+                <w:color w:val="000000" w:themeColor="text1"/>
+                <w:sz w:val="28"/>
+                <w:szCs w:val="28"/>
+              </w:rPr>
+              <w:t>Optimization completed. Best Accuracy: 0.8130841255187988</w:t>
+            </w:r>
+          </w:p>
+          <w:p>
+            <w:pPr>
+              <w:spacing w:after="0" w:line="240" w:lineRule="auto"/>
+              <w:jc w:val="right"/>
+              <w:rPr>
+                <w:rFonts w:asciiTheme="majorHAnsi" w:eastAsiaTheme="majorEastAsia" w:hAnsiTheme="majorHAnsi" w:cstheme="majorBidi"/>
+                <w:b/>
+                <w:bCs/>
+                <w:i/>
+                <w:iCs/>
+                <w:color w:val="000000" w:themeColor="text1"/>
+                <w:sz w:val="24"/>
+                <w:szCs w:val="24"/>
+              </w:rPr>
+            </w:pPr>
+            <w:r>
+              <w:rPr>
+                <w:rFonts w:asciiTheme="majorHAnsi" w:eastAsiaTheme="majorEastAsia" w:hAnsiTheme="majorHAnsi" w:cstheme="majorBidi"/>
+                <w:b/>
+                <w:bCs/>
+                <w:i/>
+                <w:iCs/>
+                <w:color w:val="000000" w:themeColor="text1"/>
+                <w:sz w:val="24"/>
+                <w:szCs w:val="24"/>
+              </w:rPr>
+              <w:t>Best Hyperparameters: {'learning_rate': 0.005187513215627214, 'batch_size': 64, 'dense_neurons': 128, 'activation': 'sigmoid', 'dropout_rate': 0.18608787150080355, 'n_clusters': 18}</w:t>
+            </w:r>
+          </w:p>
+          <w:p>
+            <w:pPr>
+              <w:spacing w:after="0" w:line="240" w:lineRule="auto"/>
+              <w:jc w:val="right"/>
+              <w:rPr>
+                <w:rFonts w:asciiTheme="majorHAnsi" w:eastAsiaTheme="majorEastAsia" w:hAnsiTheme="majorHAnsi" w:cstheme="majorBidi"/>
+                <w:b/>
+                <w:bCs/>
+                <w:i/>
+                <w:iCs/>
+                <w:color w:val="000000" w:themeColor="text1"/>
+                <w:sz w:val="24"/>
+                <w:szCs w:val="24"/>
+              </w:rPr>
+            </w:pPr>
+            <w:r>
+              <w:rPr>
+                <w:rFonts w:asciiTheme="majorHAnsi" w:eastAsiaTheme="majorEastAsia" w:hAnsiTheme="majorHAnsi" w:cstheme="majorBidi"/>
+                <w:b/>
+                <w:bCs/>
+                <w:i/>
+                <w:iCs/>
+                <w:color w:val="000000" w:themeColor="text1"/>
+                <w:sz w:val="24"/>
+                <w:szCs w:val="24"/>
+              </w:rPr>
+              <w:t>Classification Report for the Best Model:</w:t>
+            </w:r>
+          </w:p>
+          <w:p>
+            <w:pPr>
+              <w:spacing w:after="0" w:line="240" w:lineRule="auto"/>
+              <w:jc w:val="right"/>
+              <w:rPr>
+                <w:rFonts w:asciiTheme="majorHAnsi" w:eastAsiaTheme="majorEastAsia" w:hAnsiTheme="majorHAnsi" w:cstheme="majorBidi"/>
+                <w:b/>
+                <w:bCs/>
+                <w:i/>
+                <w:iCs/>
+                <w:color w:val="000000" w:themeColor="text1"/>
+                <w:sz w:val="24"/>
+                <w:szCs w:val="24"/>
+              </w:rPr>
+            </w:pPr>
+            <w:r>
+              <w:rPr>
+                <w:rFonts w:asciiTheme="majorHAnsi" w:eastAsiaTheme="majorEastAsia" w:hAnsiTheme="majorHAnsi" w:cstheme="majorBidi"/>
+                <w:b/>
+                <w:bCs/>
+                <w:i/>
+                <w:iCs/>
+                <w:color w:val="000000" w:themeColor="text1"/>
+                <w:sz w:val="24"/>
+                <w:szCs w:val="24"/>
+              </w:rPr>
+              <w:t xml:space="preserve">              precision    recall  f1-score   support</w:t>
+            </w:r>
+          </w:p>
+          <w:p>
+            <w:pPr>
+              <w:spacing w:after="0" w:line="240" w:lineRule="auto"/>
+              <w:jc w:val="right"/>
+              <w:rPr>
+                <w:rFonts w:asciiTheme="majorHAnsi" w:eastAsiaTheme="majorEastAsia" w:hAnsiTheme="majorHAnsi" w:cstheme="majorBidi"/>
+                <w:b/>
+                <w:bCs/>
+                <w:i/>
+                <w:iCs/>
+                <w:color w:val="000000" w:themeColor="text1"/>
+                <w:sz w:val="24"/>
+                <w:szCs w:val="24"/>
+              </w:rPr>
+            </w:pPr>
+          </w:p>
+          <w:p>
+            <w:pPr>
+              <w:spacing w:after="0" w:line="240" w:lineRule="auto"/>
+              <w:jc w:val="right"/>
+              <w:rPr>
+                <w:rFonts w:asciiTheme="majorHAnsi" w:eastAsiaTheme="majorEastAsia" w:hAnsiTheme="majorHAnsi" w:cstheme="majorBidi"/>
+                <w:b/>
+                <w:bCs/>
+                <w:i/>
+                <w:iCs/>
+                <w:color w:val="000000" w:themeColor="text1"/>
+                <w:sz w:val="24"/>
+                <w:szCs w:val="24"/>
+              </w:rPr>
+            </w:pPr>
+            <w:r>
+              <w:rPr>
+                <w:rFonts w:asciiTheme="majorHAnsi" w:eastAsiaTheme="majorEastAsia" w:hAnsiTheme="majorHAnsi" w:cstheme="majorBidi"/>
+                <w:b/>
+                <w:bCs/>
+                <w:i/>
+                <w:iCs/>
+                <w:color w:val="000000" w:themeColor="text1"/>
+                <w:sz w:val="24"/>
+                <w:szCs w:val="24"/>
+              </w:rPr>
+              <w:t xml:space="preserve">       anger       0.86      0.97      0.91        33</w:t>
+            </w:r>
+          </w:p>
+          <w:p>
+            <w:pPr>
+              <w:spacing w:after="0" w:line="240" w:lineRule="auto"/>
+              <w:jc w:val="right"/>
+              <w:rPr>
+                <w:rFonts w:asciiTheme="majorHAnsi" w:eastAsiaTheme="majorEastAsia" w:hAnsiTheme="majorHAnsi" w:cstheme="majorBidi"/>
+                <w:b/>
+                <w:bCs/>
+                <w:i/>
+                <w:iCs/>
+                <w:color w:val="000000" w:themeColor="text1"/>
+                <w:sz w:val="24"/>
+                <w:szCs w:val="24"/>
+              </w:rPr>
+            </w:pPr>
+            <w:r>
+              <w:rPr>
+                <w:rFonts w:asciiTheme="majorHAnsi" w:eastAsiaTheme="majorEastAsia" w:hAnsiTheme="majorHAnsi" w:cstheme="majorBidi"/>
+                <w:b/>
+                <w:bCs/>
+                <w:i/>
+                <w:iCs/>
+                <w:color w:val="000000" w:themeColor="text1"/>
+                <w:sz w:val="24"/>
+                <w:szCs w:val="24"/>
+              </w:rPr>
+              <w:t xml:space="preserve">     boredom       0.83      0.67      0.74        15</w:t>
+            </w:r>
+          </w:p>
+          <w:p>
+            <w:pPr>
+              <w:spacing w:after="0" w:line="240" w:lineRule="auto"/>
+              <w:jc w:val="right"/>
+              <w:rPr>
+                <w:rFonts w:asciiTheme="majorHAnsi" w:eastAsiaTheme="majorEastAsia" w:hAnsiTheme="majorHAnsi" w:cstheme="majorBidi"/>
+                <w:b/>
+                <w:bCs/>
+                <w:i/>
+                <w:iCs/>
+                <w:color w:val="000000" w:themeColor="text1"/>
+                <w:sz w:val="24"/>
+                <w:szCs w:val="24"/>
+              </w:rPr>
+            </w:pPr>
+            <w:r>
+              <w:rPr>
+                <w:rFonts w:asciiTheme="majorHAnsi" w:eastAsiaTheme="majorEastAsia" w:hAnsiTheme="majorHAnsi" w:cstheme="majorBidi"/>
+                <w:b/>
+                <w:bCs/>
+                <w:i/>
+                <w:iCs/>
+                <w:color w:val="000000" w:themeColor="text1"/>
+                <w:sz w:val="24"/>
+                <w:szCs w:val="24"/>
+              </w:rPr>
+              <w:t xml:space="preserve">     disgust       0.86      0.55      0.67        11</w:t>
+            </w:r>
+          </w:p>
+          <w:p>
+            <w:pPr>
+              <w:spacing w:after="0" w:line="240" w:lineRule="auto"/>
+              <w:jc w:val="right"/>
+              <w:rPr>
+                <w:rFonts w:asciiTheme="majorHAnsi" w:eastAsiaTheme="majorEastAsia" w:hAnsiTheme="majorHAnsi" w:cstheme="majorBidi"/>
+                <w:b/>
+                <w:bCs/>
+                <w:i/>
+                <w:iCs/>
+                <w:color w:val="000000" w:themeColor="text1"/>
+                <w:sz w:val="24"/>
+                <w:szCs w:val="24"/>
+              </w:rPr>
+            </w:pPr>
+            <w:r>
+              <w:rPr>
+                <w:rFonts w:asciiTheme="majorHAnsi" w:eastAsiaTheme="majorEastAsia" w:hAnsiTheme="majorHAnsi" w:cstheme="majorBidi"/>
+                <w:b/>
+                <w:bCs/>
+                <w:i/>
+                <w:iCs/>
+                <w:color w:val="000000" w:themeColor="text1"/>
+                <w:sz w:val="24"/>
+                <w:szCs w:val="24"/>
+              </w:rPr>
+              <w:t xml:space="preserve">        fear       0.50      0.71      0.59         7</w:t>
+            </w:r>
+          </w:p>
+          <w:p>
+            <w:pPr>
+              <w:spacing w:after="0" w:line="240" w:lineRule="auto"/>
+              <w:jc w:val="right"/>
+              <w:rPr>
+                <w:rFonts w:asciiTheme="majorHAnsi" w:eastAsiaTheme="majorEastAsia" w:hAnsiTheme="majorHAnsi" w:cstheme="majorBidi"/>
+                <w:b/>
+                <w:bCs/>
+                <w:i/>
+                <w:iCs/>
+                <w:color w:val="000000" w:themeColor="text1"/>
+                <w:sz w:val="24"/>
+                <w:szCs w:val="24"/>
+              </w:rPr>
+            </w:pPr>
+            <w:r>
+              <w:rPr>
+                <w:rFonts w:asciiTheme="majorHAnsi" w:eastAsiaTheme="majorEastAsia" w:hAnsiTheme="majorHAnsi" w:cstheme="majorBidi"/>
+                <w:b/>
+                <w:bCs/>
+                <w:i/>
+                <w:iCs/>
+                <w:color w:val="000000" w:themeColor="text1"/>
+                <w:sz w:val="24"/>
+                <w:szCs w:val="24"/>
+              </w:rPr>
+              <w:t xml:space="preserve">   happiness       0.75      0.33      0.46         9</w:t>
+            </w:r>
+          </w:p>
+          <w:p>
+            <w:pPr>
+              <w:spacing w:after="0" w:line="240" w:lineRule="auto"/>
+              <w:jc w:val="right"/>
+              <w:rPr>
+                <w:rFonts w:asciiTheme="majorHAnsi" w:eastAsiaTheme="majorEastAsia" w:hAnsiTheme="majorHAnsi" w:cstheme="majorBidi"/>
+                <w:b/>
+                <w:bCs/>
+                <w:i/>
+                <w:iCs/>
+                <w:color w:val="000000" w:themeColor="text1"/>
+                <w:sz w:val="24"/>
+                <w:szCs w:val="24"/>
+              </w:rPr>
+            </w:pPr>
+            <w:r>
+              <w:rPr>
+                <w:rFonts w:asciiTheme="majorHAnsi" w:eastAsiaTheme="majorEastAsia" w:hAnsiTheme="majorHAnsi" w:cstheme="majorBidi"/>
+                <w:b/>
+                <w:bCs/>
+                <w:i/>
+                <w:iCs/>
+                <w:color w:val="000000" w:themeColor="text1"/>
+                <w:sz w:val="24"/>
+                <w:szCs w:val="24"/>
+              </w:rPr>
+              <w:t xml:space="preserve">     neutral       0.82      0.93      0.87        15</w:t>
+            </w:r>
+          </w:p>
+          <w:p>
+            <w:pPr>
+              <w:spacing w:after="0" w:line="240" w:lineRule="auto"/>
+              <w:jc w:val="right"/>
+              <w:rPr>
+                <w:rFonts w:asciiTheme="majorHAnsi" w:eastAsiaTheme="majorEastAsia" w:hAnsiTheme="majorHAnsi" w:cstheme="majorBidi"/>
+                <w:b/>
+                <w:bCs/>
+                <w:i/>
+                <w:iCs/>
+                <w:color w:val="000000" w:themeColor="text1"/>
+                <w:sz w:val="24"/>
+                <w:szCs w:val="24"/>
+              </w:rPr>
+            </w:pPr>
+            <w:r>
+              <w:rPr>
+                <w:rFonts w:asciiTheme="majorHAnsi" w:eastAsiaTheme="majorEastAsia" w:hAnsiTheme="majorHAnsi" w:cstheme="majorBidi"/>
+                <w:b/>
+                <w:bCs/>
+                <w:i/>
+                <w:iCs/>
+                <w:color w:val="000000" w:themeColor="text1"/>
+                <w:sz w:val="24"/>
+                <w:szCs w:val="24"/>
+              </w:rPr>
+              <w:t xml:space="preserve">     sadness       0.85      1.00      0.92        17</w:t>
+            </w:r>
+          </w:p>
+          <w:p>
+            <w:pPr>
+              <w:spacing w:after="0" w:line="240" w:lineRule="auto"/>
+              <w:jc w:val="right"/>
+              <w:rPr>
+                <w:rFonts w:asciiTheme="majorHAnsi" w:eastAsiaTheme="majorEastAsia" w:hAnsiTheme="majorHAnsi" w:cstheme="majorBidi"/>
+                <w:b/>
+                <w:bCs/>
+                <w:i/>
+                <w:iCs/>
+                <w:color w:val="000000" w:themeColor="text1"/>
+                <w:sz w:val="24"/>
+                <w:szCs w:val="24"/>
+              </w:rPr>
+            </w:pPr>
+          </w:p>
+          <w:p>
+            <w:pPr>
+              <w:spacing w:after="0" w:line="240" w:lineRule="auto"/>
+              <w:jc w:val="right"/>
+              <w:rPr>
+                <w:rFonts w:asciiTheme="majorHAnsi" w:eastAsiaTheme="majorEastAsia" w:hAnsiTheme="majorHAnsi" w:cstheme="majorBidi"/>
+                <w:b/>
+                <w:bCs/>
+                <w:i/>
+                <w:iCs/>
+                <w:color w:val="000000" w:themeColor="text1"/>
+                <w:sz w:val="24"/>
+                <w:szCs w:val="24"/>
+              </w:rPr>
+            </w:pPr>
+            <w:r>
+              <w:rPr>
+                <w:rFonts w:asciiTheme="majorHAnsi" w:eastAsiaTheme="majorEastAsia" w:hAnsiTheme="majorHAnsi" w:cstheme="majorBidi"/>
+                <w:b/>
+                <w:bCs/>
+                <w:i/>
+                <w:iCs/>
+                <w:color w:val="000000" w:themeColor="text1"/>
+                <w:sz w:val="24"/>
+                <w:szCs w:val="24"/>
+              </w:rPr>
+              <w:t xml:space="preserve">    accuracy                           0.81       107</w:t>
+            </w:r>
+          </w:p>
+          <w:p>
+            <w:pPr>
+              <w:spacing w:after="0" w:line="240" w:lineRule="auto"/>
+              <w:jc w:val="right"/>
+              <w:rPr>
+                <w:rFonts w:asciiTheme="majorHAnsi" w:eastAsiaTheme="majorEastAsia" w:hAnsiTheme="majorHAnsi" w:cstheme="majorBidi"/>
+                <w:b/>
+                <w:bCs/>
+                <w:i/>
+                <w:iCs/>
+                <w:color w:val="000000" w:themeColor="text1"/>
+                <w:sz w:val="24"/>
+                <w:szCs w:val="24"/>
+              </w:rPr>
+            </w:pPr>
+            <w:r>
+              <w:rPr>
+                <w:rFonts w:asciiTheme="majorHAnsi" w:eastAsiaTheme="majorEastAsia" w:hAnsiTheme="majorHAnsi" w:cstheme="majorBidi"/>
+                <w:b/>
+                <w:bCs/>
+                <w:i/>
+                <w:iCs/>
+                <w:color w:val="000000" w:themeColor="text1"/>
+                <w:sz w:val="24"/>
+                <w:szCs w:val="24"/>
+              </w:rPr>
+              <w:t xml:space="preserve">   macro avg       0.78      0.74      0.74       107</w:t>
+            </w:r>
+          </w:p>
+          <w:p>
+            <w:pPr>
+              <w:rPr>
+                <w:b/>
+                <w:bCs/>
+                <w:color w:val="000000" w:themeColor="text1"/>
+                <w:sz w:val="24"/>
+                <w:szCs w:val="24"/>
+              </w:rPr>
+            </w:pPr>
+            <w:r>
+              <w:rPr>
+                <w:b/>
+                <w:bCs/>
+                <w:color w:val="000000" w:themeColor="text1"/>
+                <w:sz w:val="24"/>
+                <w:szCs w:val="24"/>
+              </w:rPr>
+              <w:t>weighted avg       0.82      0.81      0.80       107</w:t>
+            </w:r>
           </w:p>
         </w:tc>
       </w:tr>
@@ -5275,6 +5580,15 @@
                 <w:szCs w:val="24"/>
               </w:rPr>
             </w:pPr>
+            <w:r>
+              <w:rPr>
+                <w:b/>
+                <w:bCs/>
+                <w:sz w:val="24"/>
+                <w:szCs w:val="24"/>
+              </w:rPr>
+              <w:t>0.005187513215627214</w:t>
+            </w:r>
           </w:p>
         </w:tc>
       </w:tr>
@@ -5319,6 +5633,15 @@
                 <w:szCs w:val="24"/>
               </w:rPr>
             </w:pPr>
+            <w:r>
+              <w:rPr>
+                <w:b/>
+                <w:bCs/>
+                <w:sz w:val="24"/>
+                <w:szCs w:val="24"/>
+              </w:rPr>
+              <w:t>64</w:t>
+            </w:r>
           </w:p>
         </w:tc>
       </w:tr>
@@ -5366,6 +5689,15 @@
                 <w:szCs w:val="24"/>
               </w:rPr>
             </w:pPr>
+            <w:r>
+              <w:rPr>
+                <w:b/>
+                <w:bCs/>
+                <w:sz w:val="24"/>
+                <w:szCs w:val="24"/>
+              </w:rPr>
+              <w:t>128</w:t>
+            </w:r>
           </w:p>
         </w:tc>
       </w:tr>
@@ -5410,6 +5742,15 @@
                 <w:szCs w:val="24"/>
               </w:rPr>
             </w:pPr>
+            <w:r>
+              <w:rPr>
+                <w:b/>
+                <w:bCs/>
+                <w:sz w:val="24"/>
+                <w:szCs w:val="24"/>
+              </w:rPr>
+              <w:t>sigmoid</w:t>
+            </w:r>
           </w:p>
         </w:tc>
       </w:tr>
@@ -5457,6 +5798,15 @@
                 <w:szCs w:val="24"/>
               </w:rPr>
             </w:pPr>
+            <w:r>
+              <w:rPr>
+                <w:b/>
+                <w:bCs/>
+                <w:sz w:val="24"/>
+                <w:szCs w:val="24"/>
+              </w:rPr>
+              <w:t>0.18608787150080355</w:t>
+            </w:r>
           </w:p>
         </w:tc>
       </w:tr>
@@ -5501,6 +5851,15 @@
                 <w:szCs w:val="24"/>
               </w:rPr>
             </w:pPr>
+            <w:r>
+              <w:rPr>
+                <w:b/>
+                <w:bCs/>
+                <w:sz w:val="24"/>
+                <w:szCs w:val="24"/>
+              </w:rPr>
+              <w:t>18</w:t>
+            </w:r>
           </w:p>
         </w:tc>
       </w:tr>

</xml_diff>